<commit_message>
sửa cuba và thêm tính ngày công trong chấm công giáo viên
</commit_message>
<xml_diff>
--- a/etc/bieu-mau/phieuinthanhtoanhocphi.docx
+++ b/etc/bieu-mau/phieuinthanhtoanhocphi.docx
@@ -1,6 +1,6 @@
 
 <file path=word/document.xml><?xml version="1.0" encoding="utf-8"?>
-<w:document xmlns:wpc="http://schemas.microsoft.com/office/word/2010/wordprocessingCanvas" xmlns:cx="http://schemas.microsoft.com/office/drawing/2014/chartex" xmlns:mc="http://schemas.openxmlformats.org/markup-compatibility/2006" xmlns:o="urn:schemas-microsoft-com:office:office" xmlns:r="http://schemas.openxmlformats.org/officeDocument/2006/relationships" xmlns:m="http://schemas.openxmlformats.org/officeDocument/2006/math" xmlns:v="urn:schemas-microsoft-com:vml" xmlns:wp14="http://schemas.microsoft.com/office/word/2010/wordprocessingDrawing" xmlns:wp="http://schemas.openxmlformats.org/drawingml/2006/wordprocessingDrawing" xmlns:w10="urn:schemas-microsoft-com:office:word" xmlns:w="http://schemas.openxmlformats.org/wordprocessingml/2006/main" xmlns:w14="http://schemas.microsoft.com/office/word/2010/wordml" xmlns:w15="http://schemas.microsoft.com/office/word/2012/wordml" xmlns:w16se="http://schemas.microsoft.com/office/word/2015/wordml/symex" xmlns:wpg="http://schemas.microsoft.com/office/word/2010/wordprocessingGroup" xmlns:wpi="http://schemas.microsoft.com/office/word/2010/wordprocessingInk" xmlns:wne="http://schemas.microsoft.com/office/word/2006/wordml" xmlns:wps="http://schemas.microsoft.com/office/word/2010/wordprocessingShape" mc:Ignorable="w14 w15 w16se wp14">
+<w:document xmlns:wpc="http://schemas.microsoft.com/office/word/2010/wordprocessingCanvas" xmlns:cx="http://schemas.microsoft.com/office/drawing/2014/chartex" xmlns:cx1="http://schemas.microsoft.com/office/drawing/2015/9/8/chartex" xmlns:cx2="http://schemas.microsoft.com/office/drawing/2015/10/21/chartex" xmlns:cx3="http://schemas.microsoft.com/office/drawing/2016/5/9/chartex" xmlns:cx4="http://schemas.microsoft.com/office/drawing/2016/5/10/chartex" xmlns:cx5="http://schemas.microsoft.com/office/drawing/2016/5/11/chartex" xmlns:cx6="http://schemas.microsoft.com/office/drawing/2016/5/12/chartex" xmlns:cx7="http://schemas.microsoft.com/office/drawing/2016/5/13/chartex" xmlns:cx8="http://schemas.microsoft.com/office/drawing/2016/5/14/chartex" xmlns:mc="http://schemas.openxmlformats.org/markup-compatibility/2006" xmlns:aink="http://schemas.microsoft.com/office/drawing/2016/ink" xmlns:am3d="http://schemas.microsoft.com/office/drawing/2017/model3d" xmlns:o="urn:schemas-microsoft-com:office:office" xmlns:r="http://schemas.openxmlformats.org/officeDocument/2006/relationships" xmlns:m="http://schemas.openxmlformats.org/officeDocument/2006/math" xmlns:v="urn:schemas-microsoft-com:vml" xmlns:wp14="http://schemas.microsoft.com/office/word/2010/wordprocessingDrawing" xmlns:wp="http://schemas.openxmlformats.org/drawingml/2006/wordprocessingDrawing" xmlns:w10="urn:schemas-microsoft-com:office:word" xmlns:w="http://schemas.openxmlformats.org/wordprocessingml/2006/main" xmlns:w14="http://schemas.microsoft.com/office/word/2010/wordml" xmlns:w15="http://schemas.microsoft.com/office/word/2012/wordml" xmlns:w16cex="http://schemas.microsoft.com/office/word/2018/wordml/cex" xmlns:w16cid="http://schemas.microsoft.com/office/word/2016/wordml/cid" xmlns:w16="http://schemas.microsoft.com/office/word/2018/wordml" xmlns:w16sdtdh="http://schemas.microsoft.com/office/word/2020/wordml/sdtdatahash" xmlns:w16se="http://schemas.microsoft.com/office/word/2015/wordml/symex" xmlns:wpg="http://schemas.microsoft.com/office/word/2010/wordprocessingGroup" xmlns:wpi="http://schemas.microsoft.com/office/word/2010/wordprocessingInk" xmlns:wne="http://schemas.microsoft.com/office/word/2006/wordml" xmlns:wps="http://schemas.microsoft.com/office/word/2010/wordprocessingShape" mc:Ignorable="w14 w15 w16se w16cid w16 w16cex w16sdtdh wp14">
   <w:body>
     <w:p>
       <w:pPr>
@@ -129,8 +129,6 @@
           <w:szCs w:val="40"/>
         </w:rPr>
       </w:pPr>
-      <w:bookmarkStart w:id="0" w:name="_GoBack"/>
-      <w:bookmarkEnd w:id="0"/>
     </w:p>
     <w:p>
       <w:pPr>
@@ -697,19 +695,97 @@
           <w:sz w:val="28"/>
           <w:szCs w:val="28"/>
         </w:rPr>
+        <w:t xml:space="preserve">${thang} </w:t>
+      </w:r>
+      <w:r>
+        <w:rPr>
+          <w:rFonts w:ascii="Times New Roman" w:hAnsi="Times New Roman" w:cs="Times New Roman"/>
+          <w:b/>
+          <w:bCs/>
+          <w:sz w:val="28"/>
+          <w:szCs w:val="28"/>
+        </w:rPr>
+        <w:t xml:space="preserve"> </w:t>
+      </w:r>
+      <w:proofErr w:type="spellStart"/>
+      <w:r>
+        <w:rPr>
+          <w:rFonts w:ascii="Times New Roman" w:hAnsi="Times New Roman" w:cs="Times New Roman"/>
+          <w:b/>
+          <w:bCs/>
+          <w:sz w:val="28"/>
+          <w:szCs w:val="28"/>
+        </w:rPr>
+        <w:t>năm</w:t>
+      </w:r>
+      <w:proofErr w:type="spellEnd"/>
+      <w:r>
+        <w:rPr>
+          <w:rFonts w:ascii="Times New Roman" w:hAnsi="Times New Roman" w:cs="Times New Roman"/>
+          <w:b/>
+          <w:bCs/>
+          <w:sz w:val="28"/>
+          <w:szCs w:val="28"/>
+        </w:rPr>
+        <w:t xml:space="preserve"> </w:t>
+      </w:r>
+      <w:r>
+        <w:rPr>
+          <w:rFonts w:ascii="Times New Roman" w:hAnsi="Times New Roman" w:cs="Times New Roman"/>
+          <w:b/>
+          <w:bCs/>
+          <w:sz w:val="28"/>
+          <w:szCs w:val="28"/>
+        </w:rPr>
         <w:t>${</w:t>
       </w:r>
-      <w:proofErr w:type="gramStart"/>
-      <w:r>
-        <w:rPr>
-          <w:rFonts w:ascii="Times New Roman" w:hAnsi="Times New Roman" w:cs="Times New Roman"/>
-          <w:b/>
-          <w:bCs/>
-          <w:sz w:val="28"/>
-          <w:szCs w:val="28"/>
-        </w:rPr>
-        <w:t xml:space="preserve">thang} </w:t>
-      </w:r>
+      <w:proofErr w:type="spellStart"/>
+      <w:r>
+        <w:rPr>
+          <w:rFonts w:ascii="Times New Roman" w:hAnsi="Times New Roman" w:cs="Times New Roman"/>
+          <w:b/>
+          <w:bCs/>
+          <w:sz w:val="28"/>
+          <w:szCs w:val="28"/>
+        </w:rPr>
+        <w:t>nam</w:t>
+      </w:r>
+      <w:proofErr w:type="spellEnd"/>
+      <w:r>
+        <w:rPr>
+          <w:rFonts w:ascii="Times New Roman" w:hAnsi="Times New Roman" w:cs="Times New Roman"/>
+          <w:b/>
+          <w:bCs/>
+          <w:sz w:val="28"/>
+          <w:szCs w:val="28"/>
+        </w:rPr>
+        <w:t>}</w:t>
+      </w:r>
+    </w:p>
+    <w:p>
+      <w:pPr>
+        <w:ind w:left="4230" w:firstLine="90"/>
+        <w:jc w:val="center"/>
+        <w:rPr>
+          <w:rFonts w:ascii="Times New Roman" w:hAnsi="Times New Roman" w:cs="Times New Roman"/>
+          <w:b/>
+          <w:bCs/>
+          <w:sz w:val="28"/>
+          <w:szCs w:val="28"/>
+        </w:rPr>
+      </w:pPr>
+      <w:proofErr w:type="spellStart"/>
+      <w:r>
+        <w:rPr>
+          <w:rFonts w:ascii="Times New Roman" w:hAnsi="Times New Roman" w:cs="Times New Roman"/>
+          <w:b/>
+          <w:bCs/>
+          <w:sz w:val="28"/>
+          <w:szCs w:val="28"/>
+        </w:rPr>
+        <w:t>Người</w:t>
+      </w:r>
+      <w:proofErr w:type="spellEnd"/>
       <w:r>
         <w:rPr>
           <w:rFonts w:ascii="Times New Roman" w:hAnsi="Times New Roman" w:cs="Times New Roman"/>
@@ -729,52 +805,9 @@
           <w:sz w:val="28"/>
           <w:szCs w:val="28"/>
         </w:rPr>
-        <w:t>năm</w:t>
-      </w:r>
-      <w:proofErr w:type="spellEnd"/>
-      <w:proofErr w:type="gramEnd"/>
-      <w:r>
-        <w:rPr>
-          <w:rFonts w:ascii="Times New Roman" w:hAnsi="Times New Roman" w:cs="Times New Roman"/>
-          <w:b/>
-          <w:bCs/>
-          <w:sz w:val="28"/>
-          <w:szCs w:val="28"/>
-        </w:rPr>
-        <w:t xml:space="preserve"> </w:t>
-      </w:r>
-      <w:r>
-        <w:rPr>
-          <w:rFonts w:ascii="Times New Roman" w:hAnsi="Times New Roman" w:cs="Times New Roman"/>
-          <w:b/>
-          <w:bCs/>
-          <w:sz w:val="28"/>
-          <w:szCs w:val="28"/>
-        </w:rPr>
-        <w:t>${</w:t>
-      </w:r>
-      <w:proofErr w:type="spellStart"/>
-      <w:r>
-        <w:rPr>
-          <w:rFonts w:ascii="Times New Roman" w:hAnsi="Times New Roman" w:cs="Times New Roman"/>
-          <w:b/>
-          <w:bCs/>
-          <w:sz w:val="28"/>
-          <w:szCs w:val="28"/>
-        </w:rPr>
-        <w:t>nam</w:t>
-      </w:r>
-      <w:proofErr w:type="spellEnd"/>
-      <w:r>
-        <w:rPr>
-          <w:rFonts w:ascii="Times New Roman" w:hAnsi="Times New Roman" w:cs="Times New Roman"/>
-          <w:b/>
-          <w:bCs/>
-          <w:sz w:val="28"/>
-          <w:szCs w:val="28"/>
-        </w:rPr>
-        <w:t>}</w:t>
-      </w:r>
+        <w:t>thu</w:t>
+      </w:r>
+      <w:proofErr w:type="spellEnd"/>
     </w:p>
     <w:p>
       <w:pPr>
@@ -811,6 +844,8 @@
     </w:p>
     <w:p>
       <w:pPr>
+        <w:ind w:left="4410"/>
+        <w:jc w:val="center"/>
         <w:rPr>
           <w:rFonts w:ascii="Times New Roman" w:hAnsi="Times New Roman" w:cs="Times New Roman"/>
           <w:b/>
@@ -819,107 +854,6 @@
           <w:szCs w:val="28"/>
         </w:rPr>
       </w:pPr>
-    </w:p>
-    <w:p>
-      <w:pPr>
-        <w:rPr>
-          <w:rFonts w:ascii="Times New Roman" w:hAnsi="Times New Roman" w:cs="Times New Roman"/>
-          <w:b/>
-          <w:bCs/>
-          <w:sz w:val="28"/>
-          <w:szCs w:val="28"/>
-        </w:rPr>
-      </w:pPr>
-      <w:r>
-        <w:rPr>
-          <w:rFonts w:ascii="Times New Roman" w:hAnsi="Times New Roman" w:cs="Times New Roman"/>
-          <w:b/>
-          <w:bCs/>
-          <w:sz w:val="28"/>
-          <w:szCs w:val="28"/>
-        </w:rPr>
-        <w:tab/>
-      </w:r>
-      <w:r>
-        <w:rPr>
-          <w:rFonts w:ascii="Times New Roman" w:hAnsi="Times New Roman" w:cs="Times New Roman"/>
-          <w:b/>
-          <w:bCs/>
-          <w:sz w:val="28"/>
-          <w:szCs w:val="28"/>
-        </w:rPr>
-        <w:tab/>
-      </w:r>
-      <w:r>
-        <w:rPr>
-          <w:rFonts w:ascii="Times New Roman" w:hAnsi="Times New Roman" w:cs="Times New Roman"/>
-          <w:b/>
-          <w:bCs/>
-          <w:sz w:val="28"/>
-          <w:szCs w:val="28"/>
-        </w:rPr>
-        <w:tab/>
-      </w:r>
-      <w:r>
-        <w:rPr>
-          <w:rFonts w:ascii="Times New Roman" w:hAnsi="Times New Roman" w:cs="Times New Roman"/>
-          <w:b/>
-          <w:bCs/>
-          <w:sz w:val="28"/>
-          <w:szCs w:val="28"/>
-        </w:rPr>
-        <w:tab/>
-      </w:r>
-      <w:r>
-        <w:rPr>
-          <w:rFonts w:ascii="Times New Roman" w:hAnsi="Times New Roman" w:cs="Times New Roman"/>
-          <w:b/>
-          <w:bCs/>
-          <w:sz w:val="28"/>
-          <w:szCs w:val="28"/>
-        </w:rPr>
-        <w:tab/>
-      </w:r>
-      <w:r>
-        <w:rPr>
-          <w:rFonts w:ascii="Times New Roman" w:hAnsi="Times New Roman" w:cs="Times New Roman"/>
-          <w:b/>
-          <w:bCs/>
-          <w:sz w:val="28"/>
-          <w:szCs w:val="28"/>
-        </w:rPr>
-        <w:tab/>
-      </w:r>
-      <w:r>
-        <w:rPr>
-          <w:rFonts w:ascii="Times New Roman" w:hAnsi="Times New Roman" w:cs="Times New Roman"/>
-          <w:b/>
-          <w:bCs/>
-          <w:sz w:val="28"/>
-          <w:szCs w:val="28"/>
-        </w:rPr>
-        <w:tab/>
-      </w:r>
-      <w:r>
-        <w:rPr>
-          <w:rFonts w:ascii="Times New Roman" w:hAnsi="Times New Roman" w:cs="Times New Roman"/>
-          <w:b/>
-          <w:bCs/>
-          <w:sz w:val="28"/>
-          <w:szCs w:val="28"/>
-        </w:rPr>
-        <w:tab/>
-      </w:r>
-      <w:r>
-        <w:rPr>
-          <w:rFonts w:ascii="Times New Roman" w:hAnsi="Times New Roman" w:cs="Times New Roman"/>
-          <w:b/>
-          <w:bCs/>
-          <w:sz w:val="28"/>
-          <w:szCs w:val="28"/>
-        </w:rPr>
-        <w:tab/>
-      </w:r>
       <w:r>
         <w:rPr>
           <w:rFonts w:ascii="Times New Roman" w:hAnsi="Times New Roman" w:cs="Times New Roman"/>
@@ -955,7 +889,7 @@
     </w:p>
     <w:sectPr>
       <w:pgSz w:w="11906" w:h="16838"/>
-      <w:pgMar w:top="1440" w:right="1440" w:bottom="1440" w:left="1440" w:header="708" w:footer="708" w:gutter="0"/>
+      <w:pgMar w:top="1440" w:right="566" w:bottom="1440" w:left="1440" w:header="708" w:footer="708" w:gutter="0"/>
       <w:cols w:space="708"/>
       <w:docGrid w:linePitch="360"/>
     </w:sectPr>
@@ -964,7 +898,7 @@
 </file>
 
 <file path=word/styles.xml><?xml version="1.0" encoding="utf-8"?>
-<w:styles xmlns:mc="http://schemas.openxmlformats.org/markup-compatibility/2006" xmlns:r="http://schemas.openxmlformats.org/officeDocument/2006/relationships" xmlns:w="http://schemas.openxmlformats.org/wordprocessingml/2006/main" xmlns:w14="http://schemas.microsoft.com/office/word/2010/wordml" xmlns:w15="http://schemas.microsoft.com/office/word/2012/wordml" xmlns:w16se="http://schemas.microsoft.com/office/word/2015/wordml/symex" mc:Ignorable="w14 w15 w16se">
+<w:styles xmlns:mc="http://schemas.openxmlformats.org/markup-compatibility/2006" xmlns:r="http://schemas.openxmlformats.org/officeDocument/2006/relationships" xmlns:w="http://schemas.openxmlformats.org/wordprocessingml/2006/main" xmlns:w14="http://schemas.microsoft.com/office/word/2010/wordml" xmlns:w15="http://schemas.microsoft.com/office/word/2012/wordml" xmlns:w16cex="http://schemas.microsoft.com/office/word/2018/wordml/cex" xmlns:w16cid="http://schemas.microsoft.com/office/word/2016/wordml/cid" xmlns:w16="http://schemas.microsoft.com/office/word/2018/wordml" xmlns:w16sdtdh="http://schemas.microsoft.com/office/word/2020/wordml/sdtdatahash" xmlns:w16se="http://schemas.microsoft.com/office/word/2015/wordml/symex" mc:Ignorable="w14 w15 w16se w16cid w16 w16cex w16sdtdh">
   <w:docDefaults>
     <w:rPrDefault>
       <w:rPr>
@@ -980,7 +914,7 @@
       </w:pPr>
     </w:pPrDefault>
   </w:docDefaults>
-  <w:latentStyles w:defLockedState="0" w:defUIPriority="99" w:defSemiHidden="0" w:defUnhideWhenUsed="0" w:defQFormat="0" w:count="371">
+  <w:latentStyles w:defLockedState="0" w:defUIPriority="99" w:defSemiHidden="0" w:defUnhideWhenUsed="0" w:defQFormat="0" w:count="376">
     <w:lsdException w:name="Normal" w:uiPriority="0" w:qFormat="1"/>
     <w:lsdException w:name="heading 1" w:uiPriority="9" w:qFormat="1"/>
     <w:lsdException w:name="heading 2" w:semiHidden="1" w:uiPriority="9" w:unhideWhenUsed="1" w:qFormat="1"/>
@@ -1086,7 +1020,6 @@
     <w:lsdException w:name="HTML Sample" w:semiHidden="1" w:unhideWhenUsed="1"/>
     <w:lsdException w:name="HTML Typewriter" w:semiHidden="1" w:unhideWhenUsed="1"/>
     <w:lsdException w:name="HTML Variable" w:semiHidden="1" w:unhideWhenUsed="1"/>
-    <w:lsdException w:name="Normal Table" w:semiHidden="1" w:unhideWhenUsed="1"/>
     <w:lsdException w:name="annotation subject" w:semiHidden="1" w:unhideWhenUsed="1"/>
     <w:lsdException w:name="No List" w:semiHidden="1" w:unhideWhenUsed="1"/>
     <w:lsdException w:name="Outline List 1" w:semiHidden="1" w:unhideWhenUsed="1"/>
@@ -1129,11 +1062,8 @@
     <w:lsdException w:name="Table Contemporary" w:semiHidden="1" w:unhideWhenUsed="1"/>
     <w:lsdException w:name="Table Elegant" w:semiHidden="1" w:unhideWhenUsed="1"/>
     <w:lsdException w:name="Table Professional" w:semiHidden="1" w:unhideWhenUsed="1"/>
-    <w:lsdException w:name="Table Subtle 1" w:semiHidden="1" w:unhideWhenUsed="1"/>
     <w:lsdException w:name="Table Subtle 2" w:semiHidden="1" w:unhideWhenUsed="1"/>
     <w:lsdException w:name="Table Web 1" w:semiHidden="1" w:unhideWhenUsed="1"/>
-    <w:lsdException w:name="Table Web 2" w:semiHidden="1" w:unhideWhenUsed="1"/>
-    <w:lsdException w:name="Table Web 3" w:semiHidden="1" w:unhideWhenUsed="1"/>
     <w:lsdException w:name="Balloon Text" w:semiHidden="1" w:unhideWhenUsed="1"/>
     <w:lsdException w:name="Table Grid" w:uiPriority="39"/>
     <w:lsdException w:name="Table Theme" w:semiHidden="1" w:unhideWhenUsed="1"/>
@@ -1352,6 +1282,11 @@
     <w:lsdException w:name="List Table 5 Dark Accent 6" w:uiPriority="50"/>
     <w:lsdException w:name="List Table 6 Colorful Accent 6" w:uiPriority="51"/>
     <w:lsdException w:name="List Table 7 Colorful Accent 6" w:uiPriority="52"/>
+    <w:lsdException w:name="Mention" w:semiHidden="1" w:unhideWhenUsed="1"/>
+    <w:lsdException w:name="Smart Hyperlink" w:semiHidden="1" w:unhideWhenUsed="1"/>
+    <w:lsdException w:name="Hashtag" w:semiHidden="1" w:unhideWhenUsed="1"/>
+    <w:lsdException w:name="Unresolved Mention" w:semiHidden="1" w:unhideWhenUsed="1"/>
+    <w:lsdException w:name="Smart Link" w:semiHidden="1" w:unhideWhenUsed="1"/>
   </w:latentStyles>
   <w:style w:type="paragraph" w:default="1" w:styleId="Normal">
     <w:name w:val="Normal"/>

</xml_diff>

<commit_message>
thêm ca chiều vào trong brower
</commit_message>
<xml_diff>
--- a/etc/bieu-mau/phieuinthanhtoanhocphi.docx
+++ b/etc/bieu-mau/phieuinthanhtoanhocphi.docx
@@ -471,6 +471,50 @@
           <w:szCs w:val="28"/>
         </w:rPr>
       </w:pPr>
+      <w:r>
+        <w:rPr>
+          <w:rFonts w:ascii="Times New Roman" w:hAnsi="Times New Roman" w:cs="Times New Roman"/>
+          <w:b/>
+          <w:bCs/>
+          <w:sz w:val="28"/>
+          <w:szCs w:val="28"/>
+        </w:rPr>
+        <w:t xml:space="preserve">GHI CHÚ: </w:t>
+      </w:r>
+      <w:r>
+        <w:rPr>
+          <w:rFonts w:ascii="Times New Roman" w:hAnsi="Times New Roman" w:cs="Times New Roman"/>
+          <w:sz w:val="28"/>
+          <w:szCs w:val="28"/>
+        </w:rPr>
+        <w:t>${</w:t>
+      </w:r>
+      <w:proofErr w:type="spellStart"/>
+      <w:r>
+        <w:rPr>
+          <w:rFonts w:ascii="Times New Roman" w:hAnsi="Times New Roman" w:cs="Times New Roman"/>
+          <w:sz w:val="28"/>
+          <w:szCs w:val="28"/>
+        </w:rPr>
+        <w:t>ghichu</w:t>
+      </w:r>
+      <w:proofErr w:type="spellEnd"/>
+      <w:r>
+        <w:rPr>
+          <w:rFonts w:ascii="Times New Roman" w:hAnsi="Times New Roman" w:cs="Times New Roman"/>
+          <w:sz w:val="28"/>
+          <w:szCs w:val="28"/>
+        </w:rPr>
+        <w:t>}</w:t>
+      </w:r>
+      <w:r>
+        <w:rPr>
+          <w:rFonts w:ascii="Times New Roman" w:hAnsi="Times New Roman" w:cs="Times New Roman"/>
+          <w:sz w:val="28"/>
+          <w:szCs w:val="28"/>
+        </w:rPr>
+        <w:t xml:space="preserve"> .</w:t>
+      </w:r>
     </w:p>
     <w:p>
       <w:pPr>
@@ -1020,6 +1064,7 @@
     <w:lsdException w:name="HTML Sample" w:semiHidden="1" w:unhideWhenUsed="1"/>
     <w:lsdException w:name="HTML Typewriter" w:semiHidden="1" w:unhideWhenUsed="1"/>
     <w:lsdException w:name="HTML Variable" w:semiHidden="1" w:unhideWhenUsed="1"/>
+    <w:lsdException w:name="Normal Table" w:semiHidden="1" w:unhideWhenUsed="1"/>
     <w:lsdException w:name="annotation subject" w:semiHidden="1" w:unhideWhenUsed="1"/>
     <w:lsdException w:name="No List" w:semiHidden="1" w:unhideWhenUsed="1"/>
     <w:lsdException w:name="Outline List 1" w:semiHidden="1" w:unhideWhenUsed="1"/>
@@ -1062,8 +1107,11 @@
     <w:lsdException w:name="Table Contemporary" w:semiHidden="1" w:unhideWhenUsed="1"/>
     <w:lsdException w:name="Table Elegant" w:semiHidden="1" w:unhideWhenUsed="1"/>
     <w:lsdException w:name="Table Professional" w:semiHidden="1" w:unhideWhenUsed="1"/>
+    <w:lsdException w:name="Table Subtle 1" w:semiHidden="1" w:unhideWhenUsed="1"/>
     <w:lsdException w:name="Table Subtle 2" w:semiHidden="1" w:unhideWhenUsed="1"/>
     <w:lsdException w:name="Table Web 1" w:semiHidden="1" w:unhideWhenUsed="1"/>
+    <w:lsdException w:name="Table Web 2" w:semiHidden="1" w:unhideWhenUsed="1"/>
+    <w:lsdException w:name="Table Web 3" w:semiHidden="1" w:unhideWhenUsed="1"/>
     <w:lsdException w:name="Balloon Text" w:semiHidden="1" w:unhideWhenUsed="1"/>
     <w:lsdException w:name="Table Grid" w:uiPriority="39"/>
     <w:lsdException w:name="Table Theme" w:semiHidden="1" w:unhideWhenUsed="1"/>

</xml_diff>